<commit_message>
Removed None from grams, now fixing probs
</commit_message>
<xml_diff>
--- a/Projects/Project2/ai_usage.docx
+++ b/Projects/Project2/ai_usage.docx
@@ -200,6 +200,58 @@
                     <a:xfrm>
                       <a:off x="0" y="0"/>
                       <a:ext cx="5943600" cy="393700"/>
+                    </a:xfrm>
+                    <a:prstGeom prst="rect">
+                      <a:avLst/>
+                    </a:prstGeom>
+                  </pic:spPr>
+                </pic:pic>
+              </a:graphicData>
+            </a:graphic>
+          </wp:inline>
+        </w:drawing>
+      </w:r>
+    </w:p>
+    <w:p/>
+    <w:p>
+      <w:r>
+        <w:t>Later, I also used AI to compact some code, such as this</w:t>
+      </w:r>
+      <w:r>
+        <w:t>:</w:t>
+      </w:r>
+      <w:r>
+        <w:br/>
+      </w:r>
+      <w:r>
+        <w:rPr>
+          <w:noProof/>
+        </w:rPr>
+        <w:drawing>
+          <wp:inline distT="0" distB="0" distL="0" distR="0" wp14:anchorId="03A110DB" wp14:editId="0A3BB905">
+            <wp:extent cx="5943600" cy="257175"/>
+            <wp:effectExtent l="0" t="0" r="0" b="9525"/>
+            <wp:docPr id="1776926296" name="Picture 1"/>
+            <wp:cNvGraphicFramePr>
+              <a:graphicFrameLocks xmlns:a="http://schemas.openxmlformats.org/drawingml/2006/main" noChangeAspect="1"/>
+            </wp:cNvGraphicFramePr>
+            <a:graphic xmlns:a="http://schemas.openxmlformats.org/drawingml/2006/main">
+              <a:graphicData uri="http://schemas.openxmlformats.org/drawingml/2006/picture">
+                <pic:pic xmlns:pic="http://schemas.openxmlformats.org/drawingml/2006/picture">
+                  <pic:nvPicPr>
+                    <pic:cNvPr id="1776926296" name=""/>
+                    <pic:cNvPicPr/>
+                  </pic:nvPicPr>
+                  <pic:blipFill>
+                    <a:blip r:embed="rId8"/>
+                    <a:stretch>
+                      <a:fillRect/>
+                    </a:stretch>
+                  </pic:blipFill>
+                  <pic:spPr>
+                    <a:xfrm>
+                      <a:off x="0" y="0"/>
+                      <a:ext cx="5943600" cy="257175"/>
                     </a:xfrm>
                     <a:prstGeom prst="rect">
                       <a:avLst/>
@@ -825,7 +877,6 @@
   <w:style w:type="character" w:default="1" w:styleId="DefaultParagraphFont">
     <w:name w:val="Default Paragraph Font"/>
     <w:uiPriority w:val="1"/>
-    <w:semiHidden/>
     <w:unhideWhenUsed/>
   </w:style>
   <w:style w:type="table" w:default="1" w:styleId="TableNormal">

</xml_diff>

<commit_message>
Working on updating to use corpora
</commit_message>
<xml_diff>
--- a/Projects/Project2/ai_usage.docx
+++ b/Projects/Project2/ai_usage.docx
@@ -10,7 +10,13 @@
     <w:p/>
     <w:p>
       <w:r>
-        <w:t xml:space="preserve">Mainly I used AI for assisting me with parts of Python that I am unfamiliar with. I attached my usage below, including deep copy via list comprehension, “not in tuple” checks for better readability, refactoring my code to add a layer of dimensionality, and time complexity reduction. I did not use AI for developing my n-gram extraction or counting. </w:t>
+        <w:t>Mainly I used AI for assisting me with parts of Python that I am unfamiliar with. I attached my usage below, including deep copy via list comprehension, “not in tuple” checks for better readability, refactoring my code to add layer</w:t>
+      </w:r>
+      <w:r>
+        <w:t>s</w:t>
+      </w:r>
+      <w:r>
+        <w:t xml:space="preserve"> of dimensionality, and time complexity reduction. I did not use AI for developing my n-gram extraction or counting. </w:t>
       </w:r>
       <w:r>
         <w:br w:type="page"/>
@@ -937,6 +943,66 @@
                     <a:xfrm>
                       <a:off x="0" y="0"/>
                       <a:ext cx="857143" cy="361905"/>
+                    </a:xfrm>
+                    <a:prstGeom prst="rect">
+                      <a:avLst/>
+                    </a:prstGeom>
+                  </pic:spPr>
+                </pic:pic>
+              </a:graphicData>
+            </a:graphic>
+          </wp:inline>
+        </w:drawing>
+      </w:r>
+    </w:p>
+    <w:p>
+      <w:r>
+        <w:br w:type="page"/>
+      </w:r>
+    </w:p>
+    <w:p>
+      <w:r>
+        <w:lastRenderedPageBreak/>
+        <w:pict w14:anchorId="41929162">
+          <v:rect id="_x0000_i1027" style="width:0;height:1.5pt" o:hralign="center" o:hrstd="t" o:hr="t" fillcolor="#a0a0a0" stroked="f"/>
+        </w:pict>
+      </w:r>
+    </w:p>
+    <w:p>
+      <w:r>
+        <w:t>I was able to quickly update my code (semi-automatically) by writing some containers for each corpus, then I had my IDE (Cursor) add the corpus loop and update variables as needed. I was able to review the changes before accepting them. I already had all the code working, this just simply added another layer of the loop so that it works for multiple corpora.</w:t>
+      </w:r>
+    </w:p>
+    <w:p>
+      <w:r>
+        <w:rPr>
+          <w:noProof/>
+        </w:rPr>
+        <w:drawing>
+          <wp:inline distT="0" distB="0" distL="0" distR="0" wp14:anchorId="2B266F70" wp14:editId="41C36F85">
+            <wp:extent cx="5943600" cy="5080635"/>
+            <wp:effectExtent l="0" t="0" r="0" b="5715"/>
+            <wp:docPr id="1537791399" name="Picture 1" descr="A screenshot of a computer program&#10;&#10;Description automatically generated"/>
+            <wp:cNvGraphicFramePr>
+              <a:graphicFrameLocks xmlns:a="http://schemas.openxmlformats.org/drawingml/2006/main" noChangeAspect="1"/>
+            </wp:cNvGraphicFramePr>
+            <a:graphic xmlns:a="http://schemas.openxmlformats.org/drawingml/2006/main">
+              <a:graphicData uri="http://schemas.openxmlformats.org/drawingml/2006/picture">
+                <pic:pic xmlns:pic="http://schemas.openxmlformats.org/drawingml/2006/picture">
+                  <pic:nvPicPr>
+                    <pic:cNvPr id="1537791399" name="Picture 1" descr="A screenshot of a computer program&#10;&#10;Description automatically generated"/>
+                    <pic:cNvPicPr/>
+                  </pic:nvPicPr>
+                  <pic:blipFill>
+                    <a:blip r:embed="rId23"/>
+                    <a:stretch>
+                      <a:fillRect/>
+                    </a:stretch>
+                  </pic:blipFill>
+                  <pic:spPr>
+                    <a:xfrm>
+                      <a:off x="0" y="0"/>
+                      <a:ext cx="5943600" cy="5080635"/>
                     </a:xfrm>
                     <a:prstGeom prst="rect">
                       <a:avLst/>
@@ -1562,6 +1628,7 @@
   <w:style w:type="character" w:default="1" w:styleId="DefaultParagraphFont">
     <w:name w:val="Default Paragraph Font"/>
     <w:uiPriority w:val="1"/>
+    <w:semiHidden/>
     <w:unhideWhenUsed/>
   </w:style>
   <w:style w:type="table" w:default="1" w:styleId="TableNormal">

</xml_diff>

<commit_message>
Uploaded new files to D2L
</commit_message>
<xml_diff>
--- a/Projects/Project2/ai_usage.docx
+++ b/Projects/Project2/ai_usage.docx
@@ -10,7 +10,7 @@
     <w:p/>
     <w:p>
       <w:r>
-        <w:t xml:space="preserve">Mainly I used AI for assisting me with parts of Python that I am unfamiliar with. I attached my usage below, including deep copy via list comprehension, “not in tuple” checks for better readability, refactoring my code to add a layer of dimensionality, and time complexity reduction. I did not use AI for developing my n-gram extraction or counting. </w:t>
+        <w:t xml:space="preserve">Mainly I used AI for assisting me with parts of Python that I am unfamiliar with. I attached my usage below, including deep copy via list comprehension, better readability, refactoring my code to add a layer of dimensionality, and time complexity reduction. I did not use AI for developing my n-gram extraction or counting. </w:t>
       </w:r>
       <w:r>
         <w:br w:type="page"/>
@@ -33,34 +33,10 @@
     </w:p>
     <w:p>
       <w:r>
-        <w:t>For example, printing square(</w:t>
-      </w:r>
-      <w:proofErr w:type="spellStart"/>
-      <w:r>
-        <w:t>i</w:t>
-      </w:r>
-      <w:proofErr w:type="spellEnd"/>
-      <w:r>
-        <w:t xml:space="preserve">) of 1 to 10 would be </w:t>
-      </w:r>
-      <w:r>
-        <w:t>print([</w:t>
-      </w:r>
-      <w:proofErr w:type="spellStart"/>
-      <w:r>
-        <w:t>i</w:t>
-      </w:r>
-      <w:proofErr w:type="spellEnd"/>
-      <w:r>
-        <w:t xml:space="preserve"> * </w:t>
-      </w:r>
-      <w:proofErr w:type="spellStart"/>
-      <w:r>
-        <w:t>i</w:t>
-      </w:r>
-      <w:proofErr w:type="spellEnd"/>
-      <w:r>
-        <w:t xml:space="preserve"> </w:t>
+        <w:t xml:space="preserve">For example, printing square(i) of 1 to 10 would be </w:t>
+      </w:r>
+      <w:r>
+        <w:t xml:space="preserve">print([i * i </w:t>
       </w:r>
       <w:r>
         <w:rPr>
@@ -70,15 +46,7 @@
         <w:t>for</w:t>
       </w:r>
       <w:r>
-        <w:t xml:space="preserve"> </w:t>
-      </w:r>
-      <w:proofErr w:type="spellStart"/>
-      <w:r>
-        <w:t>i</w:t>
-      </w:r>
-      <w:proofErr w:type="spellEnd"/>
-      <w:r>
-        <w:t xml:space="preserve"> </w:t>
+        <w:t xml:space="preserve"> i </w:t>
       </w:r>
       <w:r>
         <w:rPr>
@@ -1562,6 +1530,7 @@
   <w:style w:type="character" w:default="1" w:styleId="DefaultParagraphFont">
     <w:name w:val="Default Paragraph Font"/>
     <w:uiPriority w:val="1"/>
+    <w:semiHidden/>
     <w:unhideWhenUsed/>
   </w:style>
   <w:style w:type="table" w:default="1" w:styleId="TableNormal">

</xml_diff>